<commit_message>
Update word doc to document count sort, add insertion sort for 4th algorithm implemented
</commit_message>
<xml_diff>
--- a/Computational Thinking with Algorithms Report.docx
+++ b/Computational Thinking with Algorithms Report.docx
@@ -199,14 +199,17 @@
     </w:p>
     <w:p>
       <w:r>
-        <w:t xml:space="preserve"> 3. A non-comparison sort -  </w:t>
+        <w:t xml:space="preserve">3. A non-comparison sort -  </w:t>
+      </w:r>
+      <w:r>
+        <w:t>Counting Sort</w:t>
       </w:r>
       <w:r>
         <w:rPr>
           <w:b/>
           <w:bCs/>
         </w:rPr>
-        <w:t xml:space="preserve">(Counting Sort, Bucket Sort or Radix Sort) </w:t>
+        <w:t xml:space="preserve"> </w:t>
       </w:r>
     </w:p>
     <w:p>
@@ -241,6 +244,10 @@
     <w:p>
       <w:pPr>
         <w:pStyle w:val="Heading2"/>
+        <w:numPr>
+          <w:ilvl w:val="0"/>
+          <w:numId w:val="2"/>
+        </w:numPr>
       </w:pPr>
       <w:r>
         <w:t>Bubble Sort</w:t>
@@ -352,6 +359,9 @@
       </w:pPr>
       <w:r>
         <w:lastRenderedPageBreak/>
+        <w:t xml:space="preserve">2. </w:t>
+      </w:r>
+      <w:r>
         <w:t>QuickSort</w:t>
       </w:r>
     </w:p>
@@ -379,10 +389,7 @@
         <w:pStyle w:val="Heading3"/>
       </w:pPr>
       <w:r>
-        <w:t>Space and Time Complexity</w:t>
-      </w:r>
-      <w:r>
-        <w:t>:</w:t>
+        <w:t>Space and Time Complexity:</w:t>
       </w:r>
     </w:p>
     <w:p>
@@ -403,13 +410,7 @@
     </w:p>
     <w:p>
       <w:r>
-        <w:t>Time Complexity in the</w:t>
-      </w:r>
-      <w:r>
-        <w:t xml:space="preserve"> average </w:t>
-      </w:r>
-      <w:r>
-        <w:t>case is O(n log n).</w:t>
+        <w:t>Time Complexity in the average case is O(n log n).</w:t>
       </w:r>
     </w:p>
     <w:p>
@@ -472,7 +473,190 @@
         <w:t xml:space="preserve"> sort the array into high and low and correctly position the pivot element, following this, the function recursively calls itself twice for the first it sends the array and the start and end for the left or low half of the array and for the second call it sends the array and the start and end for the right or high half of the array. These calls perform the same steps but on increasingly smaller parts of the array until each recursive call hits their base case and have sorted their respective parts of the array.</w:t>
       </w:r>
     </w:p>
-    <w:p/>
+    <w:p>
+      <w:pPr>
+        <w:pStyle w:val="Heading2"/>
+      </w:pPr>
+      <w:r>
+        <w:lastRenderedPageBreak/>
+        <w:t>3. Counting Sort</w:t>
+      </w:r>
+    </w:p>
+    <w:p>
+      <w:pPr>
+        <w:pStyle w:val="Heading3"/>
+      </w:pPr>
+      <w:r>
+        <w:t>Introduction:</w:t>
+      </w:r>
+    </w:p>
+    <w:p>
+      <w:r>
+        <w:t>Counting Sort is a non-comparison based sorting algorithm which is</w:t>
+      </w:r>
+      <w:r>
+        <w:t xml:space="preserve"> used on integers,</w:t>
+      </w:r>
+      <w:r>
+        <w:t xml:space="preserve"> performed iteratively</w:t>
+      </w:r>
+      <w:r>
+        <w:t xml:space="preserve"> and is not in-place.</w:t>
+      </w:r>
+      <w:r>
+        <w:t xml:space="preserve"> </w:t>
+      </w:r>
+      <w:r>
+        <w:t>W</w:t>
+      </w:r>
+      <w:r>
+        <w:t xml:space="preserve">hat makes this such an interesting type of algorithm is that </w:t>
+      </w:r>
+      <w:r>
+        <w:t xml:space="preserve">unlike comparison based ones </w:t>
+      </w:r>
+      <w:r>
+        <w:t xml:space="preserve">it doesn’t rely on comparing one value against another to see if it is larger </w:t>
+      </w:r>
+      <w:r>
+        <w:t xml:space="preserve">and then swapping, instead it like the name implies counts how many times each value occurs and uses that to sort. </w:t>
+      </w:r>
+      <w:r>
+        <w:t>Conceptually it is relatively simple</w:t>
+      </w:r>
+      <w:r>
+        <w:t>,</w:t>
+      </w:r>
+      <w:r>
+        <w:t xml:space="preserve"> it steps through the input array to be sorted, </w:t>
+      </w:r>
+      <w:r>
+        <w:t xml:space="preserve">using </w:t>
+      </w:r>
+      <w:r>
+        <w:t>a second array it keeps track of</w:t>
+      </w:r>
+      <w:r>
+        <w:t xml:space="preserve"> the number of occurrences of </w:t>
+      </w:r>
+      <w:r>
+        <w:t xml:space="preserve">each value using its </w:t>
+      </w:r>
+      <w:r>
+        <w:t xml:space="preserve">index and the values at </w:t>
+      </w:r>
+      <w:r>
+        <w:t>each index</w:t>
+      </w:r>
+      <w:r>
+        <w:t>.</w:t>
+      </w:r>
+      <w:r>
+        <w:t xml:space="preserve"> Once the entire array has been iterated over and been unpacked into the counting array the values get unpacked from the count array where they are greater than 0, so if the first value greater than 0 was at index 1 and it had a value of 5, then the sorted array would have 5 1’s and so on</w:t>
+      </w:r>
+      <w:r>
+        <w:t xml:space="preserve"> through the rest of the count array until there is a sorted array</w:t>
+      </w:r>
+      <w:r>
+        <w:t>.</w:t>
+      </w:r>
+    </w:p>
+    <w:p>
+      <w:r>
+        <w:t>There are however some limitations to counting sort algorithm and some assumptions it relies on in order to work. Regarding limitations, it doesn’t handle too large a range of values well and it can become a burden on memory and time to run</w:t>
+      </w:r>
+      <w:r>
+        <w:t>, generally counting sort should only be applied on situations where the range of values or number of keys will not be too large. For assumptions counting sort expects non-negative numbers, and in a lot of cases expects to be given the maximum value of the array to be sorted as an input, in the case of my implementation I have this as an optional parameter which can be determined at run-time however this does impact run-time.</w:t>
+      </w:r>
+    </w:p>
+    <w:p>
+      <w:pPr>
+        <w:pStyle w:val="Heading3"/>
+      </w:pPr>
+      <w:r>
+        <w:t>Space and Time Complexity:</w:t>
+      </w:r>
+    </w:p>
+    <w:p>
+      <w:r>
+        <w:t>The Space Complexity for this algorithm is O(n</w:t>
+      </w:r>
+      <w:r>
+        <w:t>+k</w:t>
+      </w:r>
+      <w:r>
+        <w:t>)</w:t>
+      </w:r>
+      <w:r>
+        <w:t xml:space="preserve"> (k here represents the max key value), as both the size of the array to be sorted and the maximum value have an impact on the amount of memory needed. </w:t>
+      </w:r>
+    </w:p>
+    <w:p>
+      <w:r>
+        <w:t>Time Complexity in the worst case is O(n</w:t>
+      </w:r>
+      <w:r>
+        <w:rPr>
+          <w:vertAlign w:val="superscript"/>
+        </w:rPr>
+        <w:t xml:space="preserve"> </w:t>
+      </w:r>
+      <w:r>
+        <w:t>+ k</w:t>
+      </w:r>
+      <w:r>
+        <w:t>)</w:t>
+      </w:r>
+      <w:r>
+        <w:t xml:space="preserve">, similar to </w:t>
+      </w:r>
+      <w:r>
+        <w:t>the space complexity as the size of both the array and the maximum value in the array increase so too will the run-time.</w:t>
+      </w:r>
+    </w:p>
+    <w:p>
+      <w:pPr>
+        <w:pStyle w:val="Heading3"/>
+      </w:pPr>
+      <w:r>
+        <w:t>Explanation:</w:t>
+      </w:r>
+    </w:p>
+    <w:p>
+      <w:r>
+        <w:t>The counting sort function I wrote takes in two input arguments, the input array to be sorted and an optional argument for the max value in the input array, if no value supplied for the max value then this is determined using python’s max function.</w:t>
+      </w:r>
+    </w:p>
+    <w:p>
+      <w:r>
+        <w:t>A new list/array for counting the number of times each value occurs is initialised with all 0’s with a range of 0 to the max value from the input array plus 1, as the new array has indices for each possible value of the input array the value at these indices will represent a count for how many times each value occurs.</w:t>
+      </w:r>
+    </w:p>
+    <w:p>
+      <w:r>
+        <w:t xml:space="preserve">A second array is initialised as an empty array, this array will ultimately be used to store the sorted list and will be what the function returns, </w:t>
+      </w:r>
+      <w:r>
+        <w:t>as this is not an in-place sorting algorithm the original input array will remain the same.</w:t>
+      </w:r>
+    </w:p>
+    <w:p>
+      <w:r>
+        <w:t>Incrementing through each item in the input array it uses that item to add 1 to the index representing that item in the count array.</w:t>
+      </w:r>
+      <w:r>
+        <w:t xml:space="preserve"> </w:t>
+      </w:r>
+    </w:p>
+    <w:p>
+      <w:r>
+        <w:t xml:space="preserve">Finally the code increments through the count list using enumerate (I did this to remove the need for a nested for loop and from testing this seems to have improved the run-time reasonably, I also experimented with using len(range(array) but saw no real difference in run-time over several tests, ultimately chose enumerate for readability), this allows the function to track the current index and the value at that index in two separate variables. As it loops through if the current item is 0 continue </w:t>
+      </w:r>
+      <w:r>
+        <w:lastRenderedPageBreak/>
+        <w:t>the loop as there’s nothing there to sort, if the value is greater than 0 then to the sorted list it appends a list object enclosing index multiplied by the value for the current index, this is a useful python way for getting multiple of the same values into a list and is the same logic as how the count array was created earlier. Once this loop finishes the sorted input array has been stored in the sorted array and this is returned.</w:t>
+      </w:r>
+    </w:p>
     <w:sectPr>
       <w:pgSz w:w="11906" w:h="16838"/>
       <w:pgMar w:top="1440" w:right="1440" w:bottom="1440" w:left="1440" w:header="708" w:footer="708" w:gutter="0"/>
@@ -481,6 +665,195 @@
     </w:sectPr>
   </w:body>
 </w:document>
+</file>
+
+<file path=word/numbering.xml><?xml version="1.0" encoding="utf-8"?>
+<w:numbering xmlns:wpc="http://schemas.microsoft.com/office/word/2010/wordprocessingCanvas" xmlns:cx="http://schemas.microsoft.com/office/drawing/2014/chartex" xmlns:cx1="http://schemas.microsoft.com/office/drawing/2015/9/8/chartex" xmlns:cx2="http://schemas.microsoft.com/office/drawing/2015/10/21/chartex" xmlns:cx3="http://schemas.microsoft.com/office/drawing/2016/5/9/chartex" xmlns:cx4="http://schemas.microsoft.com/office/drawing/2016/5/10/chartex" xmlns:cx5="http://schemas.microsoft.com/office/drawing/2016/5/11/chartex" xmlns:cx6="http://schemas.microsoft.com/office/drawing/2016/5/12/chartex" xmlns:cx7="http://schemas.microsoft.com/office/drawing/2016/5/13/chartex" xmlns:cx8="http://schemas.microsoft.com/office/drawing/2016/5/14/chartex" xmlns:mc="http://schemas.openxmlformats.org/markup-compatibility/2006" xmlns:aink="http://schemas.microsoft.com/office/drawing/2016/ink" xmlns:am3d="http://schemas.microsoft.com/office/drawing/2017/model3d" xmlns:o="urn:schemas-microsoft-com:office:office" xmlns:r="http://schemas.openxmlformats.org/officeDocument/2006/relationships" xmlns:m="http://schemas.openxmlformats.org/officeDocument/2006/math" xmlns:v="urn:schemas-microsoft-com:vml" xmlns:wp14="http://schemas.microsoft.com/office/word/2010/wordprocessingDrawing" xmlns:wp="http://schemas.openxmlformats.org/drawingml/2006/wordprocessingDrawing" xmlns:w10="urn:schemas-microsoft-com:office:word" xmlns:w="http://schemas.openxmlformats.org/wordprocessingml/2006/main" xmlns:w14="http://schemas.microsoft.com/office/word/2010/wordml" xmlns:w15="http://schemas.microsoft.com/office/word/2012/wordml" xmlns:w16cex="http://schemas.microsoft.com/office/word/2018/wordml/cex" xmlns:w16cid="http://schemas.microsoft.com/office/word/2016/wordml/cid" xmlns:w16="http://schemas.microsoft.com/office/word/2018/wordml" xmlns:w16sdtdh="http://schemas.microsoft.com/office/word/2020/wordml/sdtdatahash" xmlns:w16se="http://schemas.microsoft.com/office/word/2015/wordml/symex" xmlns:wpg="http://schemas.microsoft.com/office/word/2010/wordprocessingGroup" xmlns:wpi="http://schemas.microsoft.com/office/word/2010/wordprocessingInk" xmlns:wne="http://schemas.microsoft.com/office/word/2006/wordml" xmlns:wps="http://schemas.microsoft.com/office/word/2010/wordprocessingShape" mc:Ignorable="w14 w15 w16se w16cid w16 w16cex w16sdtdh wp14">
+  <w:abstractNum w:abstractNumId="0" w15:restartNumberingAfterBreak="0">
+    <w:nsid w:val="3E726E18"/>
+    <w:multiLevelType w:val="hybridMultilevel"/>
+    <w:tmpl w:val="1E9EFAFC"/>
+    <w:lvl w:ilvl="0" w:tplc="1809000F">
+      <w:start w:val="1"/>
+      <w:numFmt w:val="decimal"/>
+      <w:lvlText w:val="%1."/>
+      <w:lvlJc w:val="left"/>
+      <w:pPr>
+        <w:ind w:left="360" w:hanging="360"/>
+      </w:pPr>
+      <w:rPr>
+        <w:rFonts w:hint="default"/>
+      </w:rPr>
+    </w:lvl>
+    <w:lvl w:ilvl="1" w:tplc="18090019" w:tentative="1">
+      <w:start w:val="1"/>
+      <w:numFmt w:val="lowerLetter"/>
+      <w:lvlText w:val="%2."/>
+      <w:lvlJc w:val="left"/>
+      <w:pPr>
+        <w:ind w:left="1080" w:hanging="360"/>
+      </w:pPr>
+    </w:lvl>
+    <w:lvl w:ilvl="2" w:tplc="1809001B" w:tentative="1">
+      <w:start w:val="1"/>
+      <w:numFmt w:val="lowerRoman"/>
+      <w:lvlText w:val="%3."/>
+      <w:lvlJc w:val="right"/>
+      <w:pPr>
+        <w:ind w:left="1800" w:hanging="180"/>
+      </w:pPr>
+    </w:lvl>
+    <w:lvl w:ilvl="3" w:tplc="1809000F" w:tentative="1">
+      <w:start w:val="1"/>
+      <w:numFmt w:val="decimal"/>
+      <w:lvlText w:val="%4."/>
+      <w:lvlJc w:val="left"/>
+      <w:pPr>
+        <w:ind w:left="2520" w:hanging="360"/>
+      </w:pPr>
+    </w:lvl>
+    <w:lvl w:ilvl="4" w:tplc="18090019" w:tentative="1">
+      <w:start w:val="1"/>
+      <w:numFmt w:val="lowerLetter"/>
+      <w:lvlText w:val="%5."/>
+      <w:lvlJc w:val="left"/>
+      <w:pPr>
+        <w:ind w:left="3240" w:hanging="360"/>
+      </w:pPr>
+    </w:lvl>
+    <w:lvl w:ilvl="5" w:tplc="1809001B" w:tentative="1">
+      <w:start w:val="1"/>
+      <w:numFmt w:val="lowerRoman"/>
+      <w:lvlText w:val="%6."/>
+      <w:lvlJc w:val="right"/>
+      <w:pPr>
+        <w:ind w:left="3960" w:hanging="180"/>
+      </w:pPr>
+    </w:lvl>
+    <w:lvl w:ilvl="6" w:tplc="1809000F" w:tentative="1">
+      <w:start w:val="1"/>
+      <w:numFmt w:val="decimal"/>
+      <w:lvlText w:val="%7."/>
+      <w:lvlJc w:val="left"/>
+      <w:pPr>
+        <w:ind w:left="4680" w:hanging="360"/>
+      </w:pPr>
+    </w:lvl>
+    <w:lvl w:ilvl="7" w:tplc="18090019" w:tentative="1">
+      <w:start w:val="1"/>
+      <w:numFmt w:val="lowerLetter"/>
+      <w:lvlText w:val="%8."/>
+      <w:lvlJc w:val="left"/>
+      <w:pPr>
+        <w:ind w:left="5400" w:hanging="360"/>
+      </w:pPr>
+    </w:lvl>
+    <w:lvl w:ilvl="8" w:tplc="1809001B" w:tentative="1">
+      <w:start w:val="1"/>
+      <w:numFmt w:val="lowerRoman"/>
+      <w:lvlText w:val="%9."/>
+      <w:lvlJc w:val="right"/>
+      <w:pPr>
+        <w:ind w:left="6120" w:hanging="180"/>
+      </w:pPr>
+    </w:lvl>
+  </w:abstractNum>
+  <w:abstractNum w:abstractNumId="1" w15:restartNumberingAfterBreak="0">
+    <w:nsid w:val="4082048E"/>
+    <w:multiLevelType w:val="hybridMultilevel"/>
+    <w:tmpl w:val="CB18DBDA"/>
+    <w:lvl w:ilvl="0" w:tplc="2E6A01DC">
+      <w:start w:val="1"/>
+      <w:numFmt w:val="decimal"/>
+      <w:lvlText w:val="%1.)"/>
+      <w:lvlJc w:val="left"/>
+      <w:pPr>
+        <w:ind w:left="360" w:hanging="360"/>
+      </w:pPr>
+      <w:rPr>
+        <w:rFonts w:hint="default"/>
+      </w:rPr>
+    </w:lvl>
+    <w:lvl w:ilvl="1" w:tplc="18090019" w:tentative="1">
+      <w:start w:val="1"/>
+      <w:numFmt w:val="lowerLetter"/>
+      <w:lvlText w:val="%2."/>
+      <w:lvlJc w:val="left"/>
+      <w:pPr>
+        <w:ind w:left="1080" w:hanging="360"/>
+      </w:pPr>
+    </w:lvl>
+    <w:lvl w:ilvl="2" w:tplc="1809001B" w:tentative="1">
+      <w:start w:val="1"/>
+      <w:numFmt w:val="lowerRoman"/>
+      <w:lvlText w:val="%3."/>
+      <w:lvlJc w:val="right"/>
+      <w:pPr>
+        <w:ind w:left="1800" w:hanging="180"/>
+      </w:pPr>
+    </w:lvl>
+    <w:lvl w:ilvl="3" w:tplc="1809000F" w:tentative="1">
+      <w:start w:val="1"/>
+      <w:numFmt w:val="decimal"/>
+      <w:lvlText w:val="%4."/>
+      <w:lvlJc w:val="left"/>
+      <w:pPr>
+        <w:ind w:left="2520" w:hanging="360"/>
+      </w:pPr>
+    </w:lvl>
+    <w:lvl w:ilvl="4" w:tplc="18090019" w:tentative="1">
+      <w:start w:val="1"/>
+      <w:numFmt w:val="lowerLetter"/>
+      <w:lvlText w:val="%5."/>
+      <w:lvlJc w:val="left"/>
+      <w:pPr>
+        <w:ind w:left="3240" w:hanging="360"/>
+      </w:pPr>
+    </w:lvl>
+    <w:lvl w:ilvl="5" w:tplc="1809001B" w:tentative="1">
+      <w:start w:val="1"/>
+      <w:numFmt w:val="lowerRoman"/>
+      <w:lvlText w:val="%6."/>
+      <w:lvlJc w:val="right"/>
+      <w:pPr>
+        <w:ind w:left="3960" w:hanging="180"/>
+      </w:pPr>
+    </w:lvl>
+    <w:lvl w:ilvl="6" w:tplc="1809000F" w:tentative="1">
+      <w:start w:val="1"/>
+      <w:numFmt w:val="decimal"/>
+      <w:lvlText w:val="%7."/>
+      <w:lvlJc w:val="left"/>
+      <w:pPr>
+        <w:ind w:left="4680" w:hanging="360"/>
+      </w:pPr>
+    </w:lvl>
+    <w:lvl w:ilvl="7" w:tplc="18090019" w:tentative="1">
+      <w:start w:val="1"/>
+      <w:numFmt w:val="lowerLetter"/>
+      <w:lvlText w:val="%8."/>
+      <w:lvlJc w:val="left"/>
+      <w:pPr>
+        <w:ind w:left="5400" w:hanging="360"/>
+      </w:pPr>
+    </w:lvl>
+    <w:lvl w:ilvl="8" w:tplc="1809001B" w:tentative="1">
+      <w:start w:val="1"/>
+      <w:numFmt w:val="lowerRoman"/>
+      <w:lvlText w:val="%9."/>
+      <w:lvlJc w:val="right"/>
+      <w:pPr>
+        <w:ind w:left="6120" w:hanging="180"/>
+      </w:pPr>
+    </w:lvl>
+  </w:abstractNum>
+  <w:num w:numId="1">
+    <w:abstractNumId w:val="1"/>
+  </w:num>
+  <w:num w:numId="2">
+    <w:abstractNumId w:val="0"/>
+  </w:num>
+</w:numbering>
 </file>
 
 <file path=word/styles.xml><?xml version="1.0" encoding="utf-8"?>

</xml_diff>